<commit_message>
TS Kramam 1.1 to 1.6 Tamil corr - 13/10/2021
</commit_message>
<xml_diff>
--- a/TS-Kramam/TS-1.3/TS 1.3 Sanskrit Krama Paatam Corrections.docx
+++ b/TS-Kramam/TS-1.3/TS 1.3 Sanskrit Krama Paatam Corrections.docx
@@ -1,6 +1,6 @@
 
 <file path=word/document.xml><?xml version="1.0" encoding="utf-8"?>
-<w:document xmlns:wpc="http://schemas.microsoft.com/office/word/2010/wordprocessingCanvas" xmlns:cx="http://schemas.microsoft.com/office/drawing/2014/chartex" xmlns:cx1="http://schemas.microsoft.com/office/drawing/2015/9/8/chartex" xmlns:mc="http://schemas.openxmlformats.org/markup-compatibility/2006" xmlns:o="urn:schemas-microsoft-com:office:office" xmlns:r="http://schemas.openxmlformats.org/officeDocument/2006/relationships" xmlns:m="http://schemas.openxmlformats.org/officeDocument/2006/math" xmlns:v="urn:schemas-microsoft-com:vml" xmlns:wp14="http://schemas.microsoft.com/office/word/2010/wordprocessingDrawing" xmlns:wp="http://schemas.openxmlformats.org/drawingml/2006/wordprocessingDrawing" xmlns:w10="urn:schemas-microsoft-com:office:word" xmlns:w="http://schemas.openxmlformats.org/wordprocessingml/2006/main" xmlns:w14="http://schemas.microsoft.com/office/word/2010/wordml" xmlns:w15="http://schemas.microsoft.com/office/word/2012/wordml" xmlns:w16se="http://schemas.microsoft.com/office/word/2015/wordml/symex" xmlns:wpg="http://schemas.microsoft.com/office/word/2010/wordprocessingGroup" xmlns:wpi="http://schemas.microsoft.com/office/word/2010/wordprocessingInk" xmlns:wne="http://schemas.microsoft.com/office/word/2006/wordml" xmlns:wps="http://schemas.microsoft.com/office/word/2010/wordprocessingShape" mc:Ignorable="w14 w15 w16se wp14">
+<w:document xmlns:wpc="http://schemas.microsoft.com/office/word/2010/wordprocessingCanvas" xmlns:cx="http://schemas.microsoft.com/office/drawing/2014/chartex" xmlns:cx1="http://schemas.microsoft.com/office/drawing/2015/9/8/chartex" xmlns:cx2="http://schemas.microsoft.com/office/drawing/2015/10/21/chartex" xmlns:cx3="http://schemas.microsoft.com/office/drawing/2016/5/9/chartex" xmlns:cx4="http://schemas.microsoft.com/office/drawing/2016/5/10/chartex" xmlns:cx5="http://schemas.microsoft.com/office/drawing/2016/5/11/chartex" xmlns:cx6="http://schemas.microsoft.com/office/drawing/2016/5/12/chartex" xmlns:cx7="http://schemas.microsoft.com/office/drawing/2016/5/13/chartex" xmlns:cx8="http://schemas.microsoft.com/office/drawing/2016/5/14/chartex" xmlns:mc="http://schemas.openxmlformats.org/markup-compatibility/2006" xmlns:aink="http://schemas.microsoft.com/office/drawing/2016/ink" xmlns:am3d="http://schemas.microsoft.com/office/drawing/2017/model3d" xmlns:o="urn:schemas-microsoft-com:office:office" xmlns:r="http://schemas.openxmlformats.org/officeDocument/2006/relationships" xmlns:m="http://schemas.openxmlformats.org/officeDocument/2006/math" xmlns:v="urn:schemas-microsoft-com:vml" xmlns:wp14="http://schemas.microsoft.com/office/word/2010/wordprocessingDrawing" xmlns:wp="http://schemas.openxmlformats.org/drawingml/2006/wordprocessingDrawing" xmlns:w10="urn:schemas-microsoft-com:office:word" xmlns:w="http://schemas.openxmlformats.org/wordprocessingml/2006/main" xmlns:w14="http://schemas.microsoft.com/office/word/2010/wordml" xmlns:w15="http://schemas.microsoft.com/office/word/2012/wordml" xmlns:w16cex="http://schemas.microsoft.com/office/word/2018/wordml/cex" xmlns:w16cid="http://schemas.microsoft.com/office/word/2016/wordml/cid" xmlns:w16="http://schemas.microsoft.com/office/word/2018/wordml" xmlns:w16sdtdh="http://schemas.microsoft.com/office/word/2020/wordml/sdtdatahash" xmlns:w16se="http://schemas.microsoft.com/office/word/2015/wordml/symex" xmlns:wpg="http://schemas.microsoft.com/office/word/2010/wordprocessingGroup" xmlns:wpi="http://schemas.microsoft.com/office/word/2010/wordprocessingInk" xmlns:wne="http://schemas.microsoft.com/office/word/2006/wordml" xmlns:wps="http://schemas.microsoft.com/office/word/2010/wordprocessingShape" mc:Ignorable="w14 w15 w16se w16cid w16 w16cex w16sdtdh wp14">
   <w:body>
     <w:p>
       <w:pPr>
@@ -22,7 +22,6 @@
         </w:rPr>
         <w:t xml:space="preserve">TS </w:t>
       </w:r>
-      <w:proofErr w:type="spellStart"/>
       <w:r>
         <w:rPr>
           <w:b/>
@@ -33,7 +32,6 @@
         </w:rPr>
         <w:t>Krama</w:t>
       </w:r>
-      <w:proofErr w:type="spellEnd"/>
       <w:r>
         <w:rPr>
           <w:b/>
@@ -42,29 +40,7 @@
           <w:szCs w:val="32"/>
           <w:u w:val="single"/>
         </w:rPr>
-        <w:t xml:space="preserve"> </w:t>
-      </w:r>
-      <w:proofErr w:type="spellStart"/>
-      <w:r>
-        <w:rPr>
-          <w:b/>
-          <w:bCs/>
-          <w:sz w:val="32"/>
-          <w:szCs w:val="32"/>
-          <w:u w:val="single"/>
-        </w:rPr>
-        <w:t>Paatam</w:t>
-      </w:r>
-      <w:proofErr w:type="spellEnd"/>
-      <w:r>
-        <w:rPr>
-          <w:b/>
-          <w:bCs/>
-          <w:sz w:val="32"/>
-          <w:szCs w:val="32"/>
-          <w:u w:val="single"/>
-        </w:rPr>
-        <w:t xml:space="preserve"> – TS 1.3 </w:t>
+        <w:t xml:space="preserve"> Paatam – TS 1.3 </w:t>
       </w:r>
       <w:proofErr w:type="gramStart"/>
       <w:r>
@@ -175,12 +151,16 @@
               <w:spacing w:before="0" w:line="240" w:lineRule="auto"/>
               <w:jc w:val="center"/>
               <w:rPr>
+                <w:b/>
+                <w:bCs/>
                 <w:sz w:val="32"/>
                 <w:szCs w:val="32"/>
               </w:rPr>
             </w:pPr>
             <w:r>
               <w:rPr>
+                <w:b/>
+                <w:bCs/>
                 <w:sz w:val="32"/>
                 <w:szCs w:val="32"/>
               </w:rPr>
@@ -192,12 +172,16 @@
               <w:spacing w:before="0" w:line="240" w:lineRule="auto"/>
               <w:jc w:val="center"/>
               <w:rPr>
+                <w:b/>
+                <w:bCs/>
                 <w:sz w:val="32"/>
                 <w:szCs w:val="32"/>
               </w:rPr>
             </w:pPr>
             <w:r>
               <w:rPr>
+                <w:b/>
+                <w:bCs/>
                 <w:sz w:val="32"/>
                 <w:szCs w:val="32"/>
               </w:rPr>
@@ -214,12 +198,16 @@
               <w:spacing w:before="0" w:line="240" w:lineRule="auto"/>
               <w:jc w:val="center"/>
               <w:rPr>
+                <w:b/>
+                <w:bCs/>
                 <w:sz w:val="32"/>
                 <w:szCs w:val="32"/>
               </w:rPr>
             </w:pPr>
             <w:r>
               <w:rPr>
+                <w:b/>
+                <w:bCs/>
                 <w:sz w:val="32"/>
                 <w:szCs w:val="32"/>
               </w:rPr>
@@ -237,12 +225,16 @@
               <w:ind w:right="-18"/>
               <w:jc w:val="center"/>
               <w:rPr>
+                <w:b/>
+                <w:bCs/>
                 <w:sz w:val="32"/>
                 <w:szCs w:val="32"/>
               </w:rPr>
             </w:pPr>
             <w:r>
               <w:rPr>
+                <w:b/>
+                <w:bCs/>
                 <w:sz w:val="32"/>
                 <w:szCs w:val="32"/>
               </w:rPr>
@@ -309,21 +301,8 @@
                 <w:szCs w:val="32"/>
                 <w:lang w:val="en-IN" w:eastAsia="en-IN" w:bidi="ml-IN"/>
               </w:rPr>
-              <w:t xml:space="preserve"> - </w:t>
-            </w:r>
-            <w:proofErr w:type="spellStart"/>
-            <w:r>
-              <w:rPr>
-                <w:rFonts w:eastAsia="Times New Roman" w:cs="Arial"/>
-                <w:b/>
-                <w:color w:val="000000"/>
-                <w:sz w:val="28"/>
-                <w:szCs w:val="32"/>
-                <w:lang w:val="en-IN" w:eastAsia="en-IN" w:bidi="ml-IN"/>
-              </w:rPr>
-              <w:t>Kramam</w:t>
-            </w:r>
-            <w:proofErr w:type="spellEnd"/>
+              <w:t xml:space="preserve"> - Kramam</w:t>
+            </w:r>
           </w:p>
           <w:p>
             <w:pPr>
@@ -341,7 +320,6 @@
                 <w:lang w:bidi="ml-IN"/>
               </w:rPr>
             </w:pPr>
-            <w:proofErr w:type="spellStart"/>
             <w:r>
               <w:rPr>
                 <w:rFonts w:cs="Arial"/>
@@ -351,43 +329,7 @@
                 <w:szCs w:val="36"/>
                 <w:lang w:bidi="ml-IN"/>
               </w:rPr>
-              <w:t>Krama</w:t>
-            </w:r>
-            <w:proofErr w:type="spellEnd"/>
-            <w:r>
-              <w:rPr>
-                <w:rFonts w:cs="Arial"/>
-                <w:b/>
-                <w:bCs/>
-                <w:sz w:val="28"/>
-                <w:szCs w:val="36"/>
-                <w:lang w:bidi="ml-IN"/>
-              </w:rPr>
-              <w:t xml:space="preserve"> </w:t>
-            </w:r>
-            <w:proofErr w:type="spellStart"/>
-            <w:r>
-              <w:rPr>
-                <w:rFonts w:cs="Arial"/>
-                <w:b/>
-                <w:bCs/>
-                <w:sz w:val="28"/>
-                <w:szCs w:val="36"/>
-                <w:lang w:bidi="ml-IN"/>
-              </w:rPr>
-              <w:t>Vaakyam</w:t>
-            </w:r>
-            <w:proofErr w:type="spellEnd"/>
-            <w:r>
-              <w:rPr>
-                <w:rFonts w:cs="Arial"/>
-                <w:b/>
-                <w:bCs/>
-                <w:sz w:val="28"/>
-                <w:szCs w:val="36"/>
-                <w:lang w:bidi="ml-IN"/>
-              </w:rPr>
-              <w:t xml:space="preserve"> No. </w:t>
+              <w:t xml:space="preserve">Krama Vaakyam No. </w:t>
             </w:r>
             <w:r>
               <w:rPr>
@@ -420,7 +362,6 @@
                 <w:lang w:val="en-IN" w:eastAsia="en-IN" w:bidi="ml-IN"/>
               </w:rPr>
             </w:pPr>
-            <w:proofErr w:type="spellStart"/>
             <w:r>
               <w:rPr>
                 <w:rFonts w:cs="Arial"/>
@@ -430,19 +371,7 @@
                 <w:szCs w:val="36"/>
                 <w:lang w:bidi="ml-IN"/>
               </w:rPr>
-              <w:t>Panchaati</w:t>
-            </w:r>
-            <w:proofErr w:type="spellEnd"/>
-            <w:r>
-              <w:rPr>
-                <w:rFonts w:cs="Arial"/>
-                <w:b/>
-                <w:bCs/>
-                <w:sz w:val="28"/>
-                <w:szCs w:val="36"/>
-                <w:lang w:bidi="ml-IN"/>
-              </w:rPr>
-              <w:t xml:space="preserve"> No. </w:t>
+              <w:t xml:space="preserve">Panchaati No. </w:t>
             </w:r>
             <w:r>
               <w:rPr>
@@ -982,21 +911,8 @@
                 <w:szCs w:val="32"/>
                 <w:lang w:val="en-IN" w:eastAsia="en-IN" w:bidi="ml-IN"/>
               </w:rPr>
-              <w:t xml:space="preserve"> - </w:t>
-            </w:r>
-            <w:proofErr w:type="spellStart"/>
-            <w:r>
-              <w:rPr>
-                <w:rFonts w:eastAsia="Times New Roman" w:cs="Arial"/>
-                <w:b/>
-                <w:color w:val="000000"/>
-                <w:sz w:val="28"/>
-                <w:szCs w:val="32"/>
-                <w:lang w:val="en-IN" w:eastAsia="en-IN" w:bidi="ml-IN"/>
-              </w:rPr>
-              <w:t>Kramam</w:t>
-            </w:r>
-            <w:proofErr w:type="spellEnd"/>
+              <w:t xml:space="preserve"> - Kramam</w:t>
+            </w:r>
           </w:p>
           <w:p>
             <w:pPr>
@@ -1017,7 +933,6 @@
                 <w:lang w:val="en-IN" w:eastAsia="en-IN" w:bidi="ml-IN"/>
               </w:rPr>
             </w:pPr>
-            <w:proofErr w:type="spellStart"/>
             <w:r>
               <w:rPr>
                 <w:rFonts w:eastAsia="Times New Roman" w:cs="Arial"/>
@@ -1027,43 +942,7 @@
                 <w:szCs w:val="32"/>
                 <w:lang w:val="en-IN" w:eastAsia="en-IN" w:bidi="ml-IN"/>
               </w:rPr>
-              <w:t>Krama</w:t>
-            </w:r>
-            <w:proofErr w:type="spellEnd"/>
-            <w:r>
-              <w:rPr>
-                <w:rFonts w:eastAsia="Times New Roman" w:cs="Arial"/>
-                <w:b/>
-                <w:color w:val="000000"/>
-                <w:sz w:val="28"/>
-                <w:szCs w:val="32"/>
-                <w:lang w:val="en-IN" w:eastAsia="en-IN" w:bidi="ml-IN"/>
-              </w:rPr>
-              <w:t xml:space="preserve"> </w:t>
-            </w:r>
-            <w:proofErr w:type="spellStart"/>
-            <w:r>
-              <w:rPr>
-                <w:rFonts w:eastAsia="Times New Roman" w:cs="Arial"/>
-                <w:b/>
-                <w:color w:val="000000"/>
-                <w:sz w:val="28"/>
-                <w:szCs w:val="32"/>
-                <w:lang w:val="en-IN" w:eastAsia="en-IN" w:bidi="ml-IN"/>
-              </w:rPr>
-              <w:t>Vaakyam</w:t>
-            </w:r>
-            <w:proofErr w:type="spellEnd"/>
-            <w:r>
-              <w:rPr>
-                <w:rFonts w:eastAsia="Times New Roman" w:cs="Arial"/>
-                <w:b/>
-                <w:color w:val="000000"/>
-                <w:sz w:val="28"/>
-                <w:szCs w:val="32"/>
-                <w:lang w:val="en-IN" w:eastAsia="en-IN" w:bidi="ml-IN"/>
-              </w:rPr>
-              <w:t xml:space="preserve"> No. </w:t>
+              <w:t xml:space="preserve">Krama Vaakyam No. </w:t>
             </w:r>
             <w:r>
               <w:rPr>
@@ -1096,7 +975,6 @@
                 <w:lang w:val="en-IN" w:eastAsia="en-IN" w:bidi="ml-IN"/>
               </w:rPr>
             </w:pPr>
-            <w:proofErr w:type="spellStart"/>
             <w:r>
               <w:rPr>
                 <w:rFonts w:eastAsia="Times New Roman" w:cs="Arial"/>
@@ -1106,19 +984,7 @@
                 <w:szCs w:val="32"/>
                 <w:lang w:val="en-IN" w:eastAsia="en-IN" w:bidi="ml-IN"/>
               </w:rPr>
-              <w:t>Panchaati</w:t>
-            </w:r>
-            <w:proofErr w:type="spellEnd"/>
-            <w:r>
-              <w:rPr>
-                <w:rFonts w:eastAsia="Times New Roman" w:cs="Arial"/>
-                <w:b/>
-                <w:color w:val="000000"/>
-                <w:sz w:val="28"/>
-                <w:szCs w:val="32"/>
-                <w:lang w:val="en-IN" w:eastAsia="en-IN" w:bidi="ml-IN"/>
-              </w:rPr>
-              <w:t xml:space="preserve"> No. 5</w:t>
+              <w:t>Panchaati No. 5</w:t>
             </w:r>
           </w:p>
         </w:tc>
@@ -1531,21 +1397,8 @@
                 <w:szCs w:val="32"/>
                 <w:lang w:val="en-IN" w:eastAsia="en-IN" w:bidi="ml-IN"/>
               </w:rPr>
-              <w:t xml:space="preserve"> - </w:t>
-            </w:r>
-            <w:proofErr w:type="spellStart"/>
-            <w:r>
-              <w:rPr>
-                <w:rFonts w:eastAsia="Times New Roman" w:cs="Arial"/>
-                <w:b/>
-                <w:color w:val="000000"/>
-                <w:sz w:val="28"/>
-                <w:szCs w:val="32"/>
-                <w:lang w:val="en-IN" w:eastAsia="en-IN" w:bidi="ml-IN"/>
-              </w:rPr>
-              <w:t>Kramam</w:t>
-            </w:r>
-            <w:proofErr w:type="spellEnd"/>
+              <w:t xml:space="preserve"> - Kramam</w:t>
+            </w:r>
           </w:p>
           <w:p>
             <w:pPr>
@@ -1566,7 +1419,6 @@
                 <w:lang w:val="en-IN" w:eastAsia="en-IN" w:bidi="ml-IN"/>
               </w:rPr>
             </w:pPr>
-            <w:proofErr w:type="spellStart"/>
             <w:r>
               <w:rPr>
                 <w:rFonts w:eastAsia="Times New Roman" w:cs="Arial"/>
@@ -1576,43 +1428,7 @@
                 <w:szCs w:val="32"/>
                 <w:lang w:val="en-IN" w:eastAsia="en-IN" w:bidi="ml-IN"/>
               </w:rPr>
-              <w:t>Krama</w:t>
-            </w:r>
-            <w:proofErr w:type="spellEnd"/>
-            <w:r>
-              <w:rPr>
-                <w:rFonts w:eastAsia="Times New Roman" w:cs="Arial"/>
-                <w:b/>
-                <w:color w:val="000000"/>
-                <w:sz w:val="28"/>
-                <w:szCs w:val="32"/>
-                <w:lang w:val="en-IN" w:eastAsia="en-IN" w:bidi="ml-IN"/>
-              </w:rPr>
-              <w:t xml:space="preserve"> </w:t>
-            </w:r>
-            <w:proofErr w:type="spellStart"/>
-            <w:r>
-              <w:rPr>
-                <w:rFonts w:eastAsia="Times New Roman" w:cs="Arial"/>
-                <w:b/>
-                <w:color w:val="000000"/>
-                <w:sz w:val="28"/>
-                <w:szCs w:val="32"/>
-                <w:lang w:val="en-IN" w:eastAsia="en-IN" w:bidi="ml-IN"/>
-              </w:rPr>
-              <w:t>Vaakyam</w:t>
-            </w:r>
-            <w:proofErr w:type="spellEnd"/>
-            <w:r>
-              <w:rPr>
-                <w:rFonts w:eastAsia="Times New Roman" w:cs="Arial"/>
-                <w:b/>
-                <w:color w:val="000000"/>
-                <w:sz w:val="28"/>
-                <w:szCs w:val="32"/>
-                <w:lang w:val="en-IN" w:eastAsia="en-IN" w:bidi="ml-IN"/>
-              </w:rPr>
-              <w:t xml:space="preserve"> No. </w:t>
+              <w:t xml:space="preserve">Krama Vaakyam No. </w:t>
             </w:r>
             <w:r>
               <w:rPr>
@@ -1645,7 +1461,6 @@
                 <w:lang w:val="en-IN" w:eastAsia="en-IN" w:bidi="ml-IN"/>
               </w:rPr>
             </w:pPr>
-            <w:proofErr w:type="spellStart"/>
             <w:r>
               <w:rPr>
                 <w:rFonts w:eastAsia="Times New Roman" w:cs="Arial"/>
@@ -1655,19 +1470,7 @@
                 <w:szCs w:val="32"/>
                 <w:lang w:val="en-IN" w:eastAsia="en-IN" w:bidi="ml-IN"/>
               </w:rPr>
-              <w:t>Panchaati</w:t>
-            </w:r>
-            <w:proofErr w:type="spellEnd"/>
-            <w:r>
-              <w:rPr>
-                <w:rFonts w:eastAsia="Times New Roman" w:cs="Arial"/>
-                <w:b/>
-                <w:color w:val="000000"/>
-                <w:sz w:val="28"/>
-                <w:szCs w:val="32"/>
-                <w:lang w:val="en-IN" w:eastAsia="en-IN" w:bidi="ml-IN"/>
-              </w:rPr>
-              <w:t xml:space="preserve"> No. </w:t>
+              <w:t xml:space="preserve">Panchaati No. </w:t>
             </w:r>
             <w:r>
               <w:rPr>
@@ -1761,8 +1564,6 @@
               </w:rPr>
               <w:t>ÍcÉþÈ</w:t>
             </w:r>
-            <w:bookmarkStart w:id="0" w:name="_GoBack"/>
-            <w:bookmarkEnd w:id="0"/>
             <w:proofErr w:type="spellEnd"/>
             <w:r>
               <w:rPr>
@@ -2031,7 +1832,6 @@
         </w:rPr>
         <w:t xml:space="preserve">TS </w:t>
       </w:r>
-      <w:proofErr w:type="spellStart"/>
       <w:r>
         <w:rPr>
           <w:b/>
@@ -2042,7 +1842,6 @@
         </w:rPr>
         <w:t>Krama</w:t>
       </w:r>
-      <w:proofErr w:type="spellEnd"/>
       <w:r>
         <w:rPr>
           <w:b/>
@@ -2051,29 +1850,7 @@
           <w:szCs w:val="32"/>
           <w:u w:val="single"/>
         </w:rPr>
-        <w:t xml:space="preserve"> </w:t>
-      </w:r>
-      <w:proofErr w:type="spellStart"/>
-      <w:r>
-        <w:rPr>
-          <w:b/>
-          <w:bCs/>
-          <w:sz w:val="32"/>
-          <w:szCs w:val="32"/>
-          <w:u w:val="single"/>
-        </w:rPr>
-        <w:t>Paatam</w:t>
-      </w:r>
-      <w:proofErr w:type="spellEnd"/>
-      <w:r>
-        <w:rPr>
-          <w:b/>
-          <w:bCs/>
-          <w:sz w:val="32"/>
-          <w:szCs w:val="32"/>
-          <w:u w:val="single"/>
-        </w:rPr>
-        <w:t xml:space="preserve"> – TS 1.3 </w:t>
+        <w:t xml:space="preserve"> Paatam – TS 1.3 </w:t>
       </w:r>
       <w:r>
         <w:rPr>
@@ -2306,21 +2083,8 @@
                 <w:szCs w:val="32"/>
                 <w:lang w:val="en-IN" w:eastAsia="en-IN" w:bidi="ml-IN"/>
               </w:rPr>
-              <w:t xml:space="preserve"> - </w:t>
-            </w:r>
-            <w:proofErr w:type="spellStart"/>
-            <w:r>
-              <w:rPr>
-                <w:rFonts w:eastAsia="Times New Roman" w:cs="Arial"/>
-                <w:b/>
-                <w:color w:val="000000"/>
-                <w:sz w:val="28"/>
-                <w:szCs w:val="32"/>
-                <w:lang w:val="en-IN" w:eastAsia="en-IN" w:bidi="ml-IN"/>
-              </w:rPr>
-              <w:t>Kramam</w:t>
-            </w:r>
-            <w:proofErr w:type="spellEnd"/>
+              <w:t xml:space="preserve"> - Kramam</w:t>
+            </w:r>
           </w:p>
           <w:p>
             <w:pPr>
@@ -2337,7 +2101,6 @@
                 <w:lang w:bidi="ml-IN"/>
               </w:rPr>
             </w:pPr>
-            <w:proofErr w:type="spellStart"/>
             <w:r>
               <w:rPr>
                 <w:rFonts w:cs="Arial"/>
@@ -2346,40 +2109,7 @@
                 <w:szCs w:val="36"/>
                 <w:lang w:bidi="ml-IN"/>
               </w:rPr>
-              <w:t>Krama</w:t>
-            </w:r>
-            <w:proofErr w:type="spellEnd"/>
-            <w:r>
-              <w:rPr>
-                <w:rFonts w:cs="Arial"/>
-                <w:b/>
-                <w:bCs/>
-                <w:szCs w:val="36"/>
-                <w:lang w:bidi="ml-IN"/>
-              </w:rPr>
-              <w:t xml:space="preserve"> </w:t>
-            </w:r>
-            <w:proofErr w:type="spellStart"/>
-            <w:r>
-              <w:rPr>
-                <w:rFonts w:cs="Arial"/>
-                <w:b/>
-                <w:bCs/>
-                <w:szCs w:val="36"/>
-                <w:lang w:bidi="ml-IN"/>
-              </w:rPr>
-              <w:t>Vaakyam</w:t>
-            </w:r>
-            <w:proofErr w:type="spellEnd"/>
-            <w:r>
-              <w:rPr>
-                <w:rFonts w:cs="Arial"/>
-                <w:b/>
-                <w:bCs/>
-                <w:szCs w:val="36"/>
-                <w:lang w:bidi="ml-IN"/>
-              </w:rPr>
-              <w:t xml:space="preserve"> No. </w:t>
+              <w:t xml:space="preserve">Krama Vaakyam No. </w:t>
             </w:r>
             <w:r>
               <w:rPr>
@@ -2411,7 +2141,6 @@
                 <w:lang w:val="en-IN" w:eastAsia="en-IN" w:bidi="ml-IN"/>
               </w:rPr>
             </w:pPr>
-            <w:proofErr w:type="spellStart"/>
             <w:r>
               <w:rPr>
                 <w:rFonts w:cs="Arial"/>
@@ -2420,18 +2149,7 @@
                 <w:szCs w:val="36"/>
                 <w:lang w:bidi="ml-IN"/>
               </w:rPr>
-              <w:t>Panchaati</w:t>
-            </w:r>
-            <w:proofErr w:type="spellEnd"/>
-            <w:r>
-              <w:rPr>
-                <w:rFonts w:cs="Arial"/>
-                <w:b/>
-                <w:bCs/>
-                <w:szCs w:val="36"/>
-                <w:lang w:bidi="ml-IN"/>
-              </w:rPr>
-              <w:t xml:space="preserve"> No. </w:t>
+              <w:t xml:space="preserve">Panchaati No. </w:t>
             </w:r>
             <w:r>
               <w:rPr>
@@ -3130,21 +2848,8 @@
                 <w:szCs w:val="32"/>
                 <w:lang w:val="en-IN" w:eastAsia="en-IN" w:bidi="ml-IN"/>
               </w:rPr>
-              <w:t xml:space="preserve">T.S.1.3.2.1 - </w:t>
-            </w:r>
-            <w:proofErr w:type="spellStart"/>
-            <w:r>
-              <w:rPr>
-                <w:rFonts w:eastAsia="Times New Roman" w:cs="Arial"/>
-                <w:b/>
-                <w:color w:val="000000"/>
-                <w:sz w:val="28"/>
-                <w:szCs w:val="32"/>
-                <w:lang w:val="en-IN" w:eastAsia="en-IN" w:bidi="ml-IN"/>
-              </w:rPr>
-              <w:t>Kramam</w:t>
-            </w:r>
-            <w:proofErr w:type="spellEnd"/>
+              <w:t>T.S.1.3.2.1 - Kramam</w:t>
+            </w:r>
           </w:p>
           <w:p>
             <w:pPr>
@@ -3161,7 +2866,6 @@
                 <w:lang w:bidi="ml-IN"/>
               </w:rPr>
             </w:pPr>
-            <w:proofErr w:type="spellStart"/>
             <w:r>
               <w:rPr>
                 <w:rFonts w:cs="Arial"/>
@@ -3170,40 +2874,7 @@
                 <w:szCs w:val="36"/>
                 <w:lang w:bidi="ml-IN"/>
               </w:rPr>
-              <w:t>Krama</w:t>
-            </w:r>
-            <w:proofErr w:type="spellEnd"/>
-            <w:r>
-              <w:rPr>
-                <w:rFonts w:cs="Arial"/>
-                <w:b/>
-                <w:bCs/>
-                <w:szCs w:val="36"/>
-                <w:lang w:bidi="ml-IN"/>
-              </w:rPr>
-              <w:t xml:space="preserve"> </w:t>
-            </w:r>
-            <w:proofErr w:type="spellStart"/>
-            <w:r>
-              <w:rPr>
-                <w:rFonts w:cs="Arial"/>
-                <w:b/>
-                <w:bCs/>
-                <w:szCs w:val="36"/>
-                <w:lang w:bidi="ml-IN"/>
-              </w:rPr>
-              <w:t>Vaakyam</w:t>
-            </w:r>
-            <w:proofErr w:type="spellEnd"/>
-            <w:r>
-              <w:rPr>
-                <w:rFonts w:cs="Arial"/>
-                <w:b/>
-                <w:bCs/>
-                <w:szCs w:val="36"/>
-                <w:lang w:bidi="ml-IN"/>
-              </w:rPr>
-              <w:t xml:space="preserve"> No. 40</w:t>
+              <w:t>Krama Vaakyam No. 40</w:t>
             </w:r>
           </w:p>
           <w:p>
@@ -3220,7 +2891,6 @@
                 <w:szCs w:val="32"/>
               </w:rPr>
             </w:pPr>
-            <w:proofErr w:type="spellStart"/>
             <w:r>
               <w:rPr>
                 <w:rFonts w:cs="Arial"/>
@@ -3229,18 +2899,7 @@
                 <w:szCs w:val="36"/>
                 <w:lang w:bidi="ml-IN"/>
               </w:rPr>
-              <w:t>Panchaati</w:t>
-            </w:r>
-            <w:proofErr w:type="spellEnd"/>
-            <w:r>
-              <w:rPr>
-                <w:rFonts w:cs="Arial"/>
-                <w:b/>
-                <w:bCs/>
-                <w:szCs w:val="36"/>
-                <w:lang w:bidi="ml-IN"/>
-              </w:rPr>
-              <w:t xml:space="preserve"> No. 3</w:t>
+              <w:t>Panchaati No. 3</w:t>
             </w:r>
           </w:p>
         </w:tc>
@@ -3736,21 +3395,8 @@
                 <w:szCs w:val="32"/>
                 <w:lang w:val="en-IN" w:eastAsia="en-IN" w:bidi="ml-IN"/>
               </w:rPr>
-              <w:t xml:space="preserve"> - </w:t>
-            </w:r>
-            <w:proofErr w:type="spellStart"/>
-            <w:r>
-              <w:rPr>
-                <w:rFonts w:eastAsia="Times New Roman" w:cs="Arial"/>
-                <w:b/>
-                <w:color w:val="000000"/>
-                <w:sz w:val="28"/>
-                <w:szCs w:val="32"/>
-                <w:lang w:val="en-IN" w:eastAsia="en-IN" w:bidi="ml-IN"/>
-              </w:rPr>
-              <w:t>Kramam</w:t>
-            </w:r>
-            <w:proofErr w:type="spellEnd"/>
+              <w:t xml:space="preserve"> - Kramam</w:t>
+            </w:r>
           </w:p>
           <w:p>
             <w:pPr>
@@ -3767,7 +3413,6 @@
                 <w:lang w:bidi="ml-IN"/>
               </w:rPr>
             </w:pPr>
-            <w:proofErr w:type="spellStart"/>
             <w:r>
               <w:rPr>
                 <w:rFonts w:cs="Arial"/>
@@ -3776,40 +3421,7 @@
                 <w:szCs w:val="36"/>
                 <w:lang w:bidi="ml-IN"/>
               </w:rPr>
-              <w:t>Krama</w:t>
-            </w:r>
-            <w:proofErr w:type="spellEnd"/>
-            <w:r>
-              <w:rPr>
-                <w:rFonts w:cs="Arial"/>
-                <w:b/>
-                <w:bCs/>
-                <w:szCs w:val="36"/>
-                <w:lang w:bidi="ml-IN"/>
-              </w:rPr>
-              <w:t xml:space="preserve"> </w:t>
-            </w:r>
-            <w:proofErr w:type="spellStart"/>
-            <w:r>
-              <w:rPr>
-                <w:rFonts w:cs="Arial"/>
-                <w:b/>
-                <w:bCs/>
-                <w:szCs w:val="36"/>
-                <w:lang w:bidi="ml-IN"/>
-              </w:rPr>
-              <w:t>Vaakyam</w:t>
-            </w:r>
-            <w:proofErr w:type="spellEnd"/>
-            <w:r>
-              <w:rPr>
-                <w:rFonts w:cs="Arial"/>
-                <w:b/>
-                <w:bCs/>
-                <w:szCs w:val="36"/>
-                <w:lang w:bidi="ml-IN"/>
-              </w:rPr>
-              <w:t xml:space="preserve"> No. </w:t>
+              <w:t xml:space="preserve">Krama Vaakyam No. </w:t>
             </w:r>
             <w:r>
               <w:rPr>
@@ -3841,7 +3453,6 @@
                 <w:lang w:val="en-IN" w:eastAsia="en-IN" w:bidi="ml-IN"/>
               </w:rPr>
             </w:pPr>
-            <w:proofErr w:type="spellStart"/>
             <w:r>
               <w:rPr>
                 <w:rFonts w:cs="Arial"/>
@@ -3850,18 +3461,7 @@
                 <w:szCs w:val="36"/>
                 <w:lang w:bidi="ml-IN"/>
               </w:rPr>
-              <w:t>Panchaati</w:t>
-            </w:r>
-            <w:proofErr w:type="spellEnd"/>
-            <w:r>
-              <w:rPr>
-                <w:rFonts w:cs="Arial"/>
-                <w:b/>
-                <w:bCs/>
-                <w:szCs w:val="36"/>
-                <w:lang w:bidi="ml-IN"/>
-              </w:rPr>
-              <w:t xml:space="preserve"> No. </w:t>
+              <w:t xml:space="preserve">Panchaati No. </w:t>
             </w:r>
             <w:r>
               <w:rPr>
@@ -4418,21 +4018,8 @@
                 <w:szCs w:val="32"/>
                 <w:lang w:val="en-IN" w:eastAsia="en-IN" w:bidi="ml-IN"/>
               </w:rPr>
-              <w:t xml:space="preserve"> - </w:t>
-            </w:r>
-            <w:proofErr w:type="spellStart"/>
-            <w:r>
-              <w:rPr>
-                <w:rFonts w:eastAsia="Times New Roman" w:cs="Arial"/>
-                <w:b/>
-                <w:color w:val="000000"/>
-                <w:sz w:val="28"/>
-                <w:szCs w:val="32"/>
-                <w:lang w:val="en-IN" w:eastAsia="en-IN" w:bidi="ml-IN"/>
-              </w:rPr>
-              <w:t>Kramam</w:t>
-            </w:r>
-            <w:proofErr w:type="spellEnd"/>
+              <w:t xml:space="preserve"> - Kramam</w:t>
+            </w:r>
           </w:p>
           <w:p>
             <w:pPr>
@@ -4449,7 +4036,6 @@
                 <w:lang w:bidi="ml-IN"/>
               </w:rPr>
             </w:pPr>
-            <w:proofErr w:type="spellStart"/>
             <w:r>
               <w:rPr>
                 <w:rFonts w:cs="Arial"/>
@@ -4458,40 +4044,7 @@
                 <w:szCs w:val="36"/>
                 <w:lang w:bidi="ml-IN"/>
               </w:rPr>
-              <w:t>Krama</w:t>
-            </w:r>
-            <w:proofErr w:type="spellEnd"/>
-            <w:r>
-              <w:rPr>
-                <w:rFonts w:cs="Arial"/>
-                <w:b/>
-                <w:bCs/>
-                <w:szCs w:val="36"/>
-                <w:lang w:bidi="ml-IN"/>
-              </w:rPr>
-              <w:t xml:space="preserve"> </w:t>
-            </w:r>
-            <w:proofErr w:type="spellStart"/>
-            <w:r>
-              <w:rPr>
-                <w:rFonts w:cs="Arial"/>
-                <w:b/>
-                <w:bCs/>
-                <w:szCs w:val="36"/>
-                <w:lang w:bidi="ml-IN"/>
-              </w:rPr>
-              <w:t>Vaakyam</w:t>
-            </w:r>
-            <w:proofErr w:type="spellEnd"/>
-            <w:r>
-              <w:rPr>
-                <w:rFonts w:cs="Arial"/>
-                <w:b/>
-                <w:bCs/>
-                <w:szCs w:val="36"/>
-                <w:lang w:bidi="ml-IN"/>
-              </w:rPr>
-              <w:t xml:space="preserve"> No. </w:t>
+              <w:t xml:space="preserve">Krama Vaakyam No. </w:t>
             </w:r>
             <w:r>
               <w:rPr>
@@ -4523,7 +4076,6 @@
                 <w:lang w:val="en-IN" w:eastAsia="en-IN" w:bidi="ml-IN"/>
               </w:rPr>
             </w:pPr>
-            <w:proofErr w:type="spellStart"/>
             <w:r>
               <w:rPr>
                 <w:rFonts w:cs="Arial"/>
@@ -4532,18 +4084,7 @@
                 <w:szCs w:val="36"/>
                 <w:lang w:bidi="ml-IN"/>
               </w:rPr>
-              <w:t>Panchaati</w:t>
-            </w:r>
-            <w:proofErr w:type="spellEnd"/>
-            <w:r>
-              <w:rPr>
-                <w:rFonts w:cs="Arial"/>
-                <w:b/>
-                <w:bCs/>
-                <w:szCs w:val="36"/>
-                <w:lang w:bidi="ml-IN"/>
-              </w:rPr>
-              <w:t xml:space="preserve"> No. </w:t>
+              <w:t xml:space="preserve">Panchaati No. </w:t>
             </w:r>
             <w:r>
               <w:rPr>
@@ -5018,7 +4559,6 @@
         </w:rPr>
         <w:t xml:space="preserve">TS </w:t>
       </w:r>
-      <w:proofErr w:type="spellStart"/>
       <w:r>
         <w:rPr>
           <w:b/>
@@ -5029,7 +4569,6 @@
         </w:rPr>
         <w:t>Krama</w:t>
       </w:r>
-      <w:proofErr w:type="spellEnd"/>
       <w:r>
         <w:rPr>
           <w:b/>
@@ -5038,29 +4577,7 @@
           <w:szCs w:val="32"/>
           <w:u w:val="single"/>
         </w:rPr>
-        <w:t xml:space="preserve"> </w:t>
-      </w:r>
-      <w:proofErr w:type="spellStart"/>
-      <w:r>
-        <w:rPr>
-          <w:b/>
-          <w:bCs/>
-          <w:sz w:val="32"/>
-          <w:szCs w:val="32"/>
-          <w:u w:val="single"/>
-        </w:rPr>
-        <w:t>Paatam</w:t>
-      </w:r>
-      <w:proofErr w:type="spellEnd"/>
-      <w:r>
-        <w:rPr>
-          <w:b/>
-          <w:bCs/>
-          <w:sz w:val="32"/>
-          <w:szCs w:val="32"/>
-          <w:u w:val="single"/>
-        </w:rPr>
-        <w:t xml:space="preserve"> – TS 1.3 </w:t>
+        <w:t xml:space="preserve"> Paatam – TS 1.3 </w:t>
       </w:r>
       <w:r>
         <w:rPr>
@@ -5319,20 +4836,8 @@
                 <w:szCs w:val="32"/>
                 <w:lang w:val="en-IN" w:eastAsia="en-IN" w:bidi="ml-IN"/>
               </w:rPr>
-              <w:t xml:space="preserve"> - </w:t>
-            </w:r>
-            <w:proofErr w:type="spellStart"/>
-            <w:r>
-              <w:rPr>
-                <w:rFonts w:eastAsia="Times New Roman" w:cs="Arial"/>
-                <w:color w:val="000000"/>
-                <w:sz w:val="32"/>
-                <w:szCs w:val="32"/>
-                <w:lang w:val="en-IN" w:eastAsia="en-IN" w:bidi="ml-IN"/>
-              </w:rPr>
-              <w:t>Kramam</w:t>
-            </w:r>
-            <w:proofErr w:type="spellEnd"/>
+              <w:t xml:space="preserve"> - Kramam</w:t>
+            </w:r>
           </w:p>
           <w:p>
             <w:pPr>
@@ -5349,7 +4854,6 @@
                 <w:lang w:bidi="ml-IN"/>
               </w:rPr>
             </w:pPr>
-            <w:proofErr w:type="spellStart"/>
             <w:r>
               <w:rPr>
                 <w:rFonts w:cs="Arial"/>
@@ -5358,40 +4862,7 @@
                 <w:szCs w:val="36"/>
                 <w:lang w:bidi="ml-IN"/>
               </w:rPr>
-              <w:t>Krama</w:t>
-            </w:r>
-            <w:proofErr w:type="spellEnd"/>
-            <w:r>
-              <w:rPr>
-                <w:rFonts w:cs="Arial"/>
-                <w:bCs/>
-                <w:sz w:val="28"/>
-                <w:szCs w:val="36"/>
-                <w:lang w:bidi="ml-IN"/>
-              </w:rPr>
-              <w:t xml:space="preserve"> </w:t>
-            </w:r>
-            <w:proofErr w:type="spellStart"/>
-            <w:r>
-              <w:rPr>
-                <w:rFonts w:cs="Arial"/>
-                <w:bCs/>
-                <w:sz w:val="28"/>
-                <w:szCs w:val="36"/>
-                <w:lang w:bidi="ml-IN"/>
-              </w:rPr>
-              <w:t>Vaakyam</w:t>
-            </w:r>
-            <w:proofErr w:type="spellEnd"/>
-            <w:r>
-              <w:rPr>
-                <w:rFonts w:cs="Arial"/>
-                <w:bCs/>
-                <w:sz w:val="28"/>
-                <w:szCs w:val="36"/>
-                <w:lang w:bidi="ml-IN"/>
-              </w:rPr>
-              <w:t xml:space="preserve"> No. 1</w:t>
+              <w:t>Krama Vaakyam No. 1</w:t>
             </w:r>
           </w:p>
           <w:p>
@@ -5408,7 +4879,6 @@
                 <w:szCs w:val="32"/>
               </w:rPr>
             </w:pPr>
-            <w:proofErr w:type="spellStart"/>
             <w:r>
               <w:rPr>
                 <w:rFonts w:cs="Arial"/>
@@ -5417,18 +4887,7 @@
                 <w:szCs w:val="36"/>
                 <w:lang w:bidi="ml-IN"/>
               </w:rPr>
-              <w:t>Panchaati</w:t>
-            </w:r>
-            <w:proofErr w:type="spellEnd"/>
-            <w:r>
-              <w:rPr>
-                <w:rFonts w:cs="Arial"/>
-                <w:bCs/>
-                <w:sz w:val="28"/>
-                <w:szCs w:val="36"/>
-                <w:lang w:bidi="ml-IN"/>
-              </w:rPr>
-              <w:t xml:space="preserve"> No. 2</w:t>
+              <w:t>Panchaati No. 2</w:t>
             </w:r>
           </w:p>
         </w:tc>
@@ -5648,20 +5107,8 @@
                 <w:szCs w:val="32"/>
                 <w:lang w:val="en-IN" w:eastAsia="en-IN" w:bidi="ml-IN"/>
               </w:rPr>
-              <w:t xml:space="preserve"> - </w:t>
-            </w:r>
-            <w:proofErr w:type="spellStart"/>
-            <w:r>
-              <w:rPr>
-                <w:rFonts w:eastAsia="Times New Roman" w:cs="Arial"/>
-                <w:color w:val="000000"/>
-                <w:sz w:val="32"/>
-                <w:szCs w:val="32"/>
-                <w:lang w:val="en-IN" w:eastAsia="en-IN" w:bidi="ml-IN"/>
-              </w:rPr>
-              <w:t>Kramam</w:t>
-            </w:r>
-            <w:proofErr w:type="spellEnd"/>
+              <w:t xml:space="preserve"> - Kramam</w:t>
+            </w:r>
           </w:p>
           <w:p>
             <w:pPr>
@@ -5678,7 +5125,6 @@
                 <w:lang w:bidi="ml-IN"/>
               </w:rPr>
             </w:pPr>
-            <w:proofErr w:type="spellStart"/>
             <w:r>
               <w:rPr>
                 <w:rFonts w:cs="Arial"/>
@@ -5687,40 +5133,7 @@
                 <w:szCs w:val="36"/>
                 <w:lang w:bidi="ml-IN"/>
               </w:rPr>
-              <w:t>Krama</w:t>
-            </w:r>
-            <w:proofErr w:type="spellEnd"/>
-            <w:r>
-              <w:rPr>
-                <w:rFonts w:cs="Arial"/>
-                <w:bCs/>
-                <w:sz w:val="28"/>
-                <w:szCs w:val="36"/>
-                <w:lang w:bidi="ml-IN"/>
-              </w:rPr>
-              <w:t xml:space="preserve"> </w:t>
-            </w:r>
-            <w:proofErr w:type="spellStart"/>
-            <w:r>
-              <w:rPr>
-                <w:rFonts w:cs="Arial"/>
-                <w:bCs/>
-                <w:sz w:val="28"/>
-                <w:szCs w:val="36"/>
-                <w:lang w:bidi="ml-IN"/>
-              </w:rPr>
-              <w:t>Vaakyam</w:t>
-            </w:r>
-            <w:proofErr w:type="spellEnd"/>
-            <w:r>
-              <w:rPr>
-                <w:rFonts w:cs="Arial"/>
-                <w:bCs/>
-                <w:sz w:val="28"/>
-                <w:szCs w:val="36"/>
-                <w:lang w:bidi="ml-IN"/>
-              </w:rPr>
-              <w:t xml:space="preserve"> No. 27</w:t>
+              <w:t>Krama Vaakyam No. 27</w:t>
             </w:r>
           </w:p>
           <w:p>
@@ -5737,7 +5150,6 @@
                 <w:szCs w:val="32"/>
               </w:rPr>
             </w:pPr>
-            <w:proofErr w:type="spellStart"/>
             <w:r>
               <w:rPr>
                 <w:rFonts w:cs="Arial"/>
@@ -5746,18 +5158,7 @@
                 <w:szCs w:val="36"/>
                 <w:lang w:bidi="ml-IN"/>
               </w:rPr>
-              <w:t>Panchaati</w:t>
-            </w:r>
-            <w:proofErr w:type="spellEnd"/>
-            <w:r>
-              <w:rPr>
-                <w:rFonts w:cs="Arial"/>
-                <w:bCs/>
-                <w:sz w:val="28"/>
-                <w:szCs w:val="36"/>
-                <w:lang w:bidi="ml-IN"/>
-              </w:rPr>
-              <w:t xml:space="preserve"> No. 4</w:t>
+              <w:t>Panchaati No. 4</w:t>
             </w:r>
           </w:p>
         </w:tc>
@@ -6288,20 +5689,8 @@
                 <w:szCs w:val="32"/>
                 <w:lang w:val="en-IN" w:eastAsia="en-IN" w:bidi="ml-IN"/>
               </w:rPr>
-              <w:t xml:space="preserve"> - </w:t>
-            </w:r>
-            <w:proofErr w:type="spellStart"/>
-            <w:r>
-              <w:rPr>
-                <w:rFonts w:eastAsia="Times New Roman" w:cs="Arial"/>
-                <w:color w:val="000000"/>
-                <w:sz w:val="32"/>
-                <w:szCs w:val="32"/>
-                <w:lang w:val="en-IN" w:eastAsia="en-IN" w:bidi="ml-IN"/>
-              </w:rPr>
-              <w:t>Kramam</w:t>
-            </w:r>
-            <w:proofErr w:type="spellEnd"/>
+              <w:t xml:space="preserve"> - Kramam</w:t>
+            </w:r>
           </w:p>
           <w:p>
             <w:pPr>
@@ -6318,7 +5707,6 @@
                 <w:lang w:bidi="ml-IN"/>
               </w:rPr>
             </w:pPr>
-            <w:proofErr w:type="spellStart"/>
             <w:r>
               <w:rPr>
                 <w:rFonts w:cs="Arial"/>
@@ -6327,40 +5715,7 @@
                 <w:szCs w:val="36"/>
                 <w:lang w:bidi="ml-IN"/>
               </w:rPr>
-              <w:t>Krama</w:t>
-            </w:r>
-            <w:proofErr w:type="spellEnd"/>
-            <w:r>
-              <w:rPr>
-                <w:rFonts w:cs="Arial"/>
-                <w:bCs/>
-                <w:sz w:val="28"/>
-                <w:szCs w:val="36"/>
-                <w:lang w:bidi="ml-IN"/>
-              </w:rPr>
-              <w:t xml:space="preserve"> </w:t>
-            </w:r>
-            <w:proofErr w:type="spellStart"/>
-            <w:r>
-              <w:rPr>
-                <w:rFonts w:cs="Arial"/>
-                <w:bCs/>
-                <w:sz w:val="28"/>
-                <w:szCs w:val="36"/>
-                <w:lang w:bidi="ml-IN"/>
-              </w:rPr>
-              <w:t>Vaakyam</w:t>
-            </w:r>
-            <w:proofErr w:type="spellEnd"/>
-            <w:r>
-              <w:rPr>
-                <w:rFonts w:cs="Arial"/>
-                <w:bCs/>
-                <w:sz w:val="28"/>
-                <w:szCs w:val="36"/>
-                <w:lang w:bidi="ml-IN"/>
-              </w:rPr>
-              <w:t xml:space="preserve"> No. 37</w:t>
+              <w:t>Krama Vaakyam No. 37</w:t>
             </w:r>
           </w:p>
           <w:p>
@@ -6381,7 +5736,6 @@
                 <w:lang w:val="en-IN" w:eastAsia="en-IN" w:bidi="ml-IN"/>
               </w:rPr>
             </w:pPr>
-            <w:proofErr w:type="spellStart"/>
             <w:r>
               <w:rPr>
                 <w:rFonts w:cs="Arial"/>
@@ -6390,18 +5744,7 @@
                 <w:szCs w:val="36"/>
                 <w:lang w:bidi="ml-IN"/>
               </w:rPr>
-              <w:t>Panchaati</w:t>
-            </w:r>
-            <w:proofErr w:type="spellEnd"/>
-            <w:r>
-              <w:rPr>
-                <w:rFonts w:cs="Arial"/>
-                <w:bCs/>
-                <w:sz w:val="28"/>
-                <w:szCs w:val="36"/>
-                <w:lang w:bidi="ml-IN"/>
-              </w:rPr>
-              <w:t xml:space="preserve"> No. 6</w:t>
+              <w:t>Panchaati No. 6</w:t>
             </w:r>
           </w:p>
         </w:tc>
@@ -6808,20 +6151,8 @@
                 <w:szCs w:val="32"/>
                 <w:lang w:val="en-IN" w:eastAsia="en-IN" w:bidi="ml-IN"/>
               </w:rPr>
-              <w:t xml:space="preserve"> - </w:t>
-            </w:r>
-            <w:proofErr w:type="spellStart"/>
-            <w:r>
-              <w:rPr>
-                <w:rFonts w:eastAsia="Times New Roman" w:cs="Arial"/>
-                <w:color w:val="000000"/>
-                <w:sz w:val="32"/>
-                <w:szCs w:val="32"/>
-                <w:lang w:val="en-IN" w:eastAsia="en-IN" w:bidi="ml-IN"/>
-              </w:rPr>
-              <w:t>Kramam</w:t>
-            </w:r>
-            <w:proofErr w:type="spellEnd"/>
+              <w:t xml:space="preserve"> - Kramam</w:t>
+            </w:r>
           </w:p>
           <w:p>
             <w:pPr>
@@ -6838,7 +6169,6 @@
                 <w:lang w:bidi="ml-IN"/>
               </w:rPr>
             </w:pPr>
-            <w:proofErr w:type="spellStart"/>
             <w:r>
               <w:rPr>
                 <w:rFonts w:cs="Arial"/>
@@ -6847,40 +6177,7 @@
                 <w:szCs w:val="36"/>
                 <w:lang w:bidi="ml-IN"/>
               </w:rPr>
-              <w:t>Krama</w:t>
-            </w:r>
-            <w:proofErr w:type="spellEnd"/>
-            <w:r>
-              <w:rPr>
-                <w:rFonts w:cs="Arial"/>
-                <w:bCs/>
-                <w:sz w:val="28"/>
-                <w:szCs w:val="36"/>
-                <w:lang w:bidi="ml-IN"/>
-              </w:rPr>
-              <w:t xml:space="preserve"> </w:t>
-            </w:r>
-            <w:proofErr w:type="spellStart"/>
-            <w:r>
-              <w:rPr>
-                <w:rFonts w:cs="Arial"/>
-                <w:bCs/>
-                <w:sz w:val="28"/>
-                <w:szCs w:val="36"/>
-                <w:lang w:bidi="ml-IN"/>
-              </w:rPr>
-              <w:t>Vaakyam</w:t>
-            </w:r>
-            <w:proofErr w:type="spellEnd"/>
-            <w:r>
-              <w:rPr>
-                <w:rFonts w:cs="Arial"/>
-                <w:bCs/>
-                <w:sz w:val="28"/>
-                <w:szCs w:val="36"/>
-                <w:lang w:bidi="ml-IN"/>
-              </w:rPr>
-              <w:t xml:space="preserve"> No. 35</w:t>
+              <w:t>Krama Vaakyam No. 35</w:t>
             </w:r>
           </w:p>
           <w:p>
@@ -6901,7 +6198,6 @@
                 <w:lang w:val="en-IN" w:eastAsia="en-IN" w:bidi="ml-IN"/>
               </w:rPr>
             </w:pPr>
-            <w:proofErr w:type="spellStart"/>
             <w:r>
               <w:rPr>
                 <w:rFonts w:cs="Arial"/>
@@ -6910,18 +6206,7 @@
                 <w:szCs w:val="36"/>
                 <w:lang w:bidi="ml-IN"/>
               </w:rPr>
-              <w:t>Panchaati</w:t>
-            </w:r>
-            <w:proofErr w:type="spellEnd"/>
-            <w:r>
-              <w:rPr>
-                <w:rFonts w:cs="Arial"/>
-                <w:bCs/>
-                <w:sz w:val="28"/>
-                <w:szCs w:val="36"/>
-                <w:lang w:bidi="ml-IN"/>
-              </w:rPr>
-              <w:t xml:space="preserve"> No. 7</w:t>
+              <w:t>Panchaati No. 7</w:t>
             </w:r>
           </w:p>
         </w:tc>
@@ -7564,20 +6849,8 @@
                 <w:szCs w:val="32"/>
                 <w:lang w:val="en-IN" w:eastAsia="en-IN" w:bidi="ml-IN"/>
               </w:rPr>
-              <w:t xml:space="preserve"> - </w:t>
-            </w:r>
-            <w:proofErr w:type="spellStart"/>
-            <w:r>
-              <w:rPr>
-                <w:rFonts w:eastAsia="Times New Roman" w:cs="Arial"/>
-                <w:color w:val="000000"/>
-                <w:sz w:val="32"/>
-                <w:szCs w:val="32"/>
-                <w:lang w:val="en-IN" w:eastAsia="en-IN" w:bidi="ml-IN"/>
-              </w:rPr>
-              <w:t>Kramam</w:t>
-            </w:r>
-            <w:proofErr w:type="spellEnd"/>
+              <w:t xml:space="preserve"> - Kramam</w:t>
+            </w:r>
           </w:p>
           <w:p>
             <w:pPr>
@@ -7594,7 +6867,6 @@
                 <w:lang w:bidi="ml-IN"/>
               </w:rPr>
             </w:pPr>
-            <w:proofErr w:type="spellStart"/>
             <w:r>
               <w:rPr>
                 <w:rFonts w:cs="Arial"/>
@@ -7603,40 +6875,7 @@
                 <w:szCs w:val="36"/>
                 <w:lang w:bidi="ml-IN"/>
               </w:rPr>
-              <w:t>Krama</w:t>
-            </w:r>
-            <w:proofErr w:type="spellEnd"/>
-            <w:r>
-              <w:rPr>
-                <w:rFonts w:cs="Arial"/>
-                <w:bCs/>
-                <w:sz w:val="28"/>
-                <w:szCs w:val="36"/>
-                <w:lang w:bidi="ml-IN"/>
-              </w:rPr>
-              <w:t xml:space="preserve"> </w:t>
-            </w:r>
-            <w:proofErr w:type="spellStart"/>
-            <w:r>
-              <w:rPr>
-                <w:rFonts w:cs="Arial"/>
-                <w:bCs/>
-                <w:sz w:val="28"/>
-                <w:szCs w:val="36"/>
-                <w:lang w:bidi="ml-IN"/>
-              </w:rPr>
-              <w:t>Vaakyam</w:t>
-            </w:r>
-            <w:proofErr w:type="spellEnd"/>
-            <w:r>
-              <w:rPr>
-                <w:rFonts w:cs="Arial"/>
-                <w:bCs/>
-                <w:sz w:val="28"/>
-                <w:szCs w:val="36"/>
-                <w:lang w:bidi="ml-IN"/>
-              </w:rPr>
-              <w:t xml:space="preserve"> No. 13</w:t>
+              <w:t>Krama Vaakyam No. 13</w:t>
             </w:r>
           </w:p>
           <w:p>
@@ -7657,7 +6896,6 @@
                 <w:lang w:val="en-IN" w:eastAsia="en-IN" w:bidi="ml-IN"/>
               </w:rPr>
             </w:pPr>
-            <w:proofErr w:type="spellStart"/>
             <w:r>
               <w:rPr>
                 <w:rFonts w:cs="Arial"/>
@@ -7666,18 +6904,7 @@
                 <w:szCs w:val="36"/>
                 <w:lang w:bidi="ml-IN"/>
               </w:rPr>
-              <w:t>Panchaati</w:t>
-            </w:r>
-            <w:proofErr w:type="spellEnd"/>
-            <w:r>
-              <w:rPr>
-                <w:rFonts w:cs="Arial"/>
-                <w:bCs/>
-                <w:sz w:val="28"/>
-                <w:szCs w:val="36"/>
-                <w:lang w:bidi="ml-IN"/>
-              </w:rPr>
-              <w:t xml:space="preserve"> No. 17</w:t>
+              <w:t>Panchaati No. 17</w:t>
             </w:r>
           </w:p>
         </w:tc>
@@ -8298,7 +7525,6 @@
         </w:rPr>
         <w:t xml:space="preserve">TS </w:t>
       </w:r>
-      <w:proofErr w:type="spellStart"/>
       <w:r>
         <w:rPr>
           <w:b/>
@@ -8309,7 +7535,6 @@
         </w:rPr>
         <w:t>Krama</w:t>
       </w:r>
-      <w:proofErr w:type="spellEnd"/>
       <w:r>
         <w:rPr>
           <w:b/>
@@ -8318,29 +7543,7 @@
           <w:szCs w:val="32"/>
           <w:u w:val="single"/>
         </w:rPr>
-        <w:t xml:space="preserve"> </w:t>
-      </w:r>
-      <w:proofErr w:type="spellStart"/>
-      <w:r>
-        <w:rPr>
-          <w:b/>
-          <w:bCs/>
-          <w:sz w:val="32"/>
-          <w:szCs w:val="32"/>
-          <w:u w:val="single"/>
-        </w:rPr>
-        <w:t>Paatam</w:t>
-      </w:r>
-      <w:proofErr w:type="spellEnd"/>
-      <w:r>
-        <w:rPr>
-          <w:b/>
-          <w:bCs/>
-          <w:sz w:val="32"/>
-          <w:szCs w:val="32"/>
-          <w:u w:val="single"/>
-        </w:rPr>
-        <w:t xml:space="preserve"> – TS 1.3 Sanskrit Corrections –Observed till </w:t>
+        <w:t xml:space="preserve"> Paatam – TS 1.3 Sanskrit Corrections –Observed till </w:t>
       </w:r>
       <w:r>
         <w:rPr>
@@ -8559,7 +7762,6 @@
               </w:rPr>
               <w:t xml:space="preserve">– </w:t>
             </w:r>
-            <w:proofErr w:type="spellStart"/>
             <w:r>
               <w:rPr>
                 <w:rFonts w:cs="Arial"/>
@@ -8569,7 +7771,6 @@
               </w:rPr>
               <w:t>Kramam</w:t>
             </w:r>
-            <w:proofErr w:type="spellEnd"/>
             <w:r>
               <w:rPr>
                 <w:rFonts w:cs="Arial"/>
@@ -9501,20 +8702,8 @@
                 <w:szCs w:val="28"/>
                 <w:lang w:bidi="ml-IN"/>
               </w:rPr>
-              <w:t xml:space="preserve">(tri </w:t>
-            </w:r>
-            <w:proofErr w:type="spellStart"/>
-            <w:r>
-              <w:rPr>
-                <w:rFonts w:cs="Arial"/>
-                <w:color w:val="000000"/>
-                <w:sz w:val="28"/>
-                <w:szCs w:val="28"/>
-                <w:lang w:bidi="ml-IN"/>
-              </w:rPr>
-              <w:t>kramam</w:t>
-            </w:r>
-            <w:proofErr w:type="spellEnd"/>
+              <w:t>(tri kramam</w:t>
+            </w:r>
             <w:r>
               <w:rPr>
                 <w:rFonts w:cs="Arial"/>
@@ -9592,7 +8781,7 @@
 </file>
 
 <file path=word/endnotes.xml><?xml version="1.0" encoding="utf-8"?>
-<w:endnotes xmlns:wpc="http://schemas.microsoft.com/office/word/2010/wordprocessingCanvas" xmlns:cx="http://schemas.microsoft.com/office/drawing/2014/chartex" xmlns:cx1="http://schemas.microsoft.com/office/drawing/2015/9/8/chartex" xmlns:mc="http://schemas.openxmlformats.org/markup-compatibility/2006" xmlns:o="urn:schemas-microsoft-com:office:office" xmlns:r="http://schemas.openxmlformats.org/officeDocument/2006/relationships" xmlns:m="http://schemas.openxmlformats.org/officeDocument/2006/math" xmlns:v="urn:schemas-microsoft-com:vml" xmlns:wp14="http://schemas.microsoft.com/office/word/2010/wordprocessingDrawing" xmlns:wp="http://schemas.openxmlformats.org/drawingml/2006/wordprocessingDrawing" xmlns:w10="urn:schemas-microsoft-com:office:word" xmlns:w="http://schemas.openxmlformats.org/wordprocessingml/2006/main" xmlns:w14="http://schemas.microsoft.com/office/word/2010/wordml" xmlns:w15="http://schemas.microsoft.com/office/word/2012/wordml" xmlns:w16se="http://schemas.microsoft.com/office/word/2015/wordml/symex" xmlns:wpg="http://schemas.microsoft.com/office/word/2010/wordprocessingGroup" xmlns:wpi="http://schemas.microsoft.com/office/word/2010/wordprocessingInk" xmlns:wne="http://schemas.microsoft.com/office/word/2006/wordml" xmlns:wps="http://schemas.microsoft.com/office/word/2010/wordprocessingShape" mc:Ignorable="w14 w15 w16se wp14">
+<w:endnotes xmlns:wpc="http://schemas.microsoft.com/office/word/2010/wordprocessingCanvas" xmlns:cx="http://schemas.microsoft.com/office/drawing/2014/chartex" xmlns:cx1="http://schemas.microsoft.com/office/drawing/2015/9/8/chartex" xmlns:cx2="http://schemas.microsoft.com/office/drawing/2015/10/21/chartex" xmlns:cx3="http://schemas.microsoft.com/office/drawing/2016/5/9/chartex" xmlns:cx4="http://schemas.microsoft.com/office/drawing/2016/5/10/chartex" xmlns:cx5="http://schemas.microsoft.com/office/drawing/2016/5/11/chartex" xmlns:cx6="http://schemas.microsoft.com/office/drawing/2016/5/12/chartex" xmlns:cx7="http://schemas.microsoft.com/office/drawing/2016/5/13/chartex" xmlns:cx8="http://schemas.microsoft.com/office/drawing/2016/5/14/chartex" xmlns:mc="http://schemas.openxmlformats.org/markup-compatibility/2006" xmlns:aink="http://schemas.microsoft.com/office/drawing/2016/ink" xmlns:am3d="http://schemas.microsoft.com/office/drawing/2017/model3d" xmlns:o="urn:schemas-microsoft-com:office:office" xmlns:r="http://schemas.openxmlformats.org/officeDocument/2006/relationships" xmlns:m="http://schemas.openxmlformats.org/officeDocument/2006/math" xmlns:v="urn:schemas-microsoft-com:vml" xmlns:wp14="http://schemas.microsoft.com/office/word/2010/wordprocessingDrawing" xmlns:wp="http://schemas.openxmlformats.org/drawingml/2006/wordprocessingDrawing" xmlns:w10="urn:schemas-microsoft-com:office:word" xmlns:w="http://schemas.openxmlformats.org/wordprocessingml/2006/main" xmlns:w14="http://schemas.microsoft.com/office/word/2010/wordml" xmlns:w15="http://schemas.microsoft.com/office/word/2012/wordml" xmlns:w16cex="http://schemas.microsoft.com/office/word/2018/wordml/cex" xmlns:w16cid="http://schemas.microsoft.com/office/word/2016/wordml/cid" xmlns:w16="http://schemas.microsoft.com/office/word/2018/wordml" xmlns:w16sdtdh="http://schemas.microsoft.com/office/word/2020/wordml/sdtdatahash" xmlns:w16se="http://schemas.microsoft.com/office/word/2015/wordml/symex" xmlns:wpg="http://schemas.microsoft.com/office/word/2010/wordprocessingGroup" xmlns:wpi="http://schemas.microsoft.com/office/word/2010/wordprocessingInk" xmlns:wne="http://schemas.microsoft.com/office/word/2006/wordml" xmlns:wps="http://schemas.microsoft.com/office/word/2010/wordprocessingShape" mc:Ignorable="w14 w15 w16se w16cid w16 w16cex w16sdtdh wp14">
   <w:endnote w:type="separator" w:id="-1">
     <w:p>
       <w:pPr>
@@ -9617,7 +8806,7 @@
 </file>
 
 <file path=word/footer1.xml><?xml version="1.0" encoding="utf-8"?>
-<w:ftr xmlns:wpc="http://schemas.microsoft.com/office/word/2010/wordprocessingCanvas" xmlns:cx="http://schemas.microsoft.com/office/drawing/2014/chartex" xmlns:cx1="http://schemas.microsoft.com/office/drawing/2015/9/8/chartex" xmlns:mc="http://schemas.openxmlformats.org/markup-compatibility/2006" xmlns:o="urn:schemas-microsoft-com:office:office" xmlns:r="http://schemas.openxmlformats.org/officeDocument/2006/relationships" xmlns:m="http://schemas.openxmlformats.org/officeDocument/2006/math" xmlns:v="urn:schemas-microsoft-com:vml" xmlns:wp14="http://schemas.microsoft.com/office/word/2010/wordprocessingDrawing" xmlns:wp="http://schemas.openxmlformats.org/drawingml/2006/wordprocessingDrawing" xmlns:w10="urn:schemas-microsoft-com:office:word" xmlns:w="http://schemas.openxmlformats.org/wordprocessingml/2006/main" xmlns:w14="http://schemas.microsoft.com/office/word/2010/wordml" xmlns:w15="http://schemas.microsoft.com/office/word/2012/wordml" xmlns:w16se="http://schemas.microsoft.com/office/word/2015/wordml/symex" xmlns:wpg="http://schemas.microsoft.com/office/word/2010/wordprocessingGroup" xmlns:wpi="http://schemas.microsoft.com/office/word/2010/wordprocessingInk" xmlns:wne="http://schemas.microsoft.com/office/word/2006/wordml" xmlns:wps="http://schemas.microsoft.com/office/word/2010/wordprocessingShape" mc:Ignorable="w14 w15 w16se wp14">
+<w:ftr xmlns:wpc="http://schemas.microsoft.com/office/word/2010/wordprocessingCanvas" xmlns:cx="http://schemas.microsoft.com/office/drawing/2014/chartex" xmlns:cx1="http://schemas.microsoft.com/office/drawing/2015/9/8/chartex" xmlns:cx2="http://schemas.microsoft.com/office/drawing/2015/10/21/chartex" xmlns:cx3="http://schemas.microsoft.com/office/drawing/2016/5/9/chartex" xmlns:cx4="http://schemas.microsoft.com/office/drawing/2016/5/10/chartex" xmlns:cx5="http://schemas.microsoft.com/office/drawing/2016/5/11/chartex" xmlns:cx6="http://schemas.microsoft.com/office/drawing/2016/5/12/chartex" xmlns:cx7="http://schemas.microsoft.com/office/drawing/2016/5/13/chartex" xmlns:cx8="http://schemas.microsoft.com/office/drawing/2016/5/14/chartex" xmlns:mc="http://schemas.openxmlformats.org/markup-compatibility/2006" xmlns:aink="http://schemas.microsoft.com/office/drawing/2016/ink" xmlns:am3d="http://schemas.microsoft.com/office/drawing/2017/model3d" xmlns:o="urn:schemas-microsoft-com:office:office" xmlns:r="http://schemas.openxmlformats.org/officeDocument/2006/relationships" xmlns:m="http://schemas.openxmlformats.org/officeDocument/2006/math" xmlns:v="urn:schemas-microsoft-com:vml" xmlns:wp14="http://schemas.microsoft.com/office/word/2010/wordprocessingDrawing" xmlns:wp="http://schemas.openxmlformats.org/drawingml/2006/wordprocessingDrawing" xmlns:w10="urn:schemas-microsoft-com:office:word" xmlns:w="http://schemas.openxmlformats.org/wordprocessingml/2006/main" xmlns:w14="http://schemas.microsoft.com/office/word/2010/wordml" xmlns:w15="http://schemas.microsoft.com/office/word/2012/wordml" xmlns:w16cex="http://schemas.microsoft.com/office/word/2018/wordml/cex" xmlns:w16cid="http://schemas.microsoft.com/office/word/2016/wordml/cid" xmlns:w16="http://schemas.microsoft.com/office/word/2018/wordml" xmlns:w16sdtdh="http://schemas.microsoft.com/office/word/2020/wordml/sdtdatahash" xmlns:w16se="http://schemas.microsoft.com/office/word/2015/wordml/symex" xmlns:wpg="http://schemas.microsoft.com/office/word/2010/wordprocessingGroup" xmlns:wpi="http://schemas.microsoft.com/office/word/2010/wordprocessingInk" xmlns:wne="http://schemas.microsoft.com/office/word/2006/wordml" xmlns:wps="http://schemas.microsoft.com/office/word/2010/wordprocessingShape" mc:Ignorable="w14 w15 w16se w16cid w16 w16cex w16sdtdh wp14">
   <w:p>
     <w:pPr>
       <w:pBdr>
@@ -9798,7 +8987,7 @@
 </file>
 
 <file path=word/footer2.xml><?xml version="1.0" encoding="utf-8"?>
-<w:ftr xmlns:wpc="http://schemas.microsoft.com/office/word/2010/wordprocessingCanvas" xmlns:cx="http://schemas.microsoft.com/office/drawing/2014/chartex" xmlns:cx1="http://schemas.microsoft.com/office/drawing/2015/9/8/chartex" xmlns:mc="http://schemas.openxmlformats.org/markup-compatibility/2006" xmlns:o="urn:schemas-microsoft-com:office:office" xmlns:r="http://schemas.openxmlformats.org/officeDocument/2006/relationships" xmlns:m="http://schemas.openxmlformats.org/officeDocument/2006/math" xmlns:v="urn:schemas-microsoft-com:vml" xmlns:wp14="http://schemas.microsoft.com/office/word/2010/wordprocessingDrawing" xmlns:wp="http://schemas.openxmlformats.org/drawingml/2006/wordprocessingDrawing" xmlns:w10="urn:schemas-microsoft-com:office:word" xmlns:w="http://schemas.openxmlformats.org/wordprocessingml/2006/main" xmlns:w14="http://schemas.microsoft.com/office/word/2010/wordml" xmlns:w15="http://schemas.microsoft.com/office/word/2012/wordml" xmlns:w16se="http://schemas.microsoft.com/office/word/2015/wordml/symex" xmlns:wpg="http://schemas.microsoft.com/office/word/2010/wordprocessingGroup" xmlns:wpi="http://schemas.microsoft.com/office/word/2010/wordprocessingInk" xmlns:wne="http://schemas.microsoft.com/office/word/2006/wordml" xmlns:wps="http://schemas.microsoft.com/office/word/2010/wordprocessingShape" mc:Ignorable="w14 w15 w16se wp14">
+<w:ftr xmlns:wpc="http://schemas.microsoft.com/office/word/2010/wordprocessingCanvas" xmlns:cx="http://schemas.microsoft.com/office/drawing/2014/chartex" xmlns:cx1="http://schemas.microsoft.com/office/drawing/2015/9/8/chartex" xmlns:cx2="http://schemas.microsoft.com/office/drawing/2015/10/21/chartex" xmlns:cx3="http://schemas.microsoft.com/office/drawing/2016/5/9/chartex" xmlns:cx4="http://schemas.microsoft.com/office/drawing/2016/5/10/chartex" xmlns:cx5="http://schemas.microsoft.com/office/drawing/2016/5/11/chartex" xmlns:cx6="http://schemas.microsoft.com/office/drawing/2016/5/12/chartex" xmlns:cx7="http://schemas.microsoft.com/office/drawing/2016/5/13/chartex" xmlns:cx8="http://schemas.microsoft.com/office/drawing/2016/5/14/chartex" xmlns:mc="http://schemas.openxmlformats.org/markup-compatibility/2006" xmlns:aink="http://schemas.microsoft.com/office/drawing/2016/ink" xmlns:am3d="http://schemas.microsoft.com/office/drawing/2017/model3d" xmlns:o="urn:schemas-microsoft-com:office:office" xmlns:r="http://schemas.openxmlformats.org/officeDocument/2006/relationships" xmlns:m="http://schemas.openxmlformats.org/officeDocument/2006/math" xmlns:v="urn:schemas-microsoft-com:vml" xmlns:wp14="http://schemas.microsoft.com/office/word/2010/wordprocessingDrawing" xmlns:wp="http://schemas.openxmlformats.org/drawingml/2006/wordprocessingDrawing" xmlns:w10="urn:schemas-microsoft-com:office:word" xmlns:w="http://schemas.openxmlformats.org/wordprocessingml/2006/main" xmlns:w14="http://schemas.microsoft.com/office/word/2010/wordml" xmlns:w15="http://schemas.microsoft.com/office/word/2012/wordml" xmlns:w16cex="http://schemas.microsoft.com/office/word/2018/wordml/cex" xmlns:w16cid="http://schemas.microsoft.com/office/word/2016/wordml/cid" xmlns:w16="http://schemas.microsoft.com/office/word/2018/wordml" xmlns:w16sdtdh="http://schemas.microsoft.com/office/word/2020/wordml/sdtdatahash" xmlns:w16se="http://schemas.microsoft.com/office/word/2015/wordml/symex" xmlns:wpg="http://schemas.microsoft.com/office/word/2010/wordprocessingGroup" xmlns:wpi="http://schemas.microsoft.com/office/word/2010/wordprocessingInk" xmlns:wne="http://schemas.microsoft.com/office/word/2006/wordml" xmlns:wps="http://schemas.microsoft.com/office/word/2010/wordprocessingShape" mc:Ignorable="w14 w15 w16se w16cid w16 w16cex w16sdtdh wp14">
   <w:p>
     <w:pPr>
       <w:pBdr>
@@ -10000,7 +9189,7 @@
 </file>
 
 <file path=word/footnotes.xml><?xml version="1.0" encoding="utf-8"?>
-<w:footnotes xmlns:wpc="http://schemas.microsoft.com/office/word/2010/wordprocessingCanvas" xmlns:cx="http://schemas.microsoft.com/office/drawing/2014/chartex" xmlns:cx1="http://schemas.microsoft.com/office/drawing/2015/9/8/chartex" xmlns:mc="http://schemas.openxmlformats.org/markup-compatibility/2006" xmlns:o="urn:schemas-microsoft-com:office:office" xmlns:r="http://schemas.openxmlformats.org/officeDocument/2006/relationships" xmlns:m="http://schemas.openxmlformats.org/officeDocument/2006/math" xmlns:v="urn:schemas-microsoft-com:vml" xmlns:wp14="http://schemas.microsoft.com/office/word/2010/wordprocessingDrawing" xmlns:wp="http://schemas.openxmlformats.org/drawingml/2006/wordprocessingDrawing" xmlns:w10="urn:schemas-microsoft-com:office:word" xmlns:w="http://schemas.openxmlformats.org/wordprocessingml/2006/main" xmlns:w14="http://schemas.microsoft.com/office/word/2010/wordml" xmlns:w15="http://schemas.microsoft.com/office/word/2012/wordml" xmlns:w16se="http://schemas.microsoft.com/office/word/2015/wordml/symex" xmlns:wpg="http://schemas.microsoft.com/office/word/2010/wordprocessingGroup" xmlns:wpi="http://schemas.microsoft.com/office/word/2010/wordprocessingInk" xmlns:wne="http://schemas.microsoft.com/office/word/2006/wordml" xmlns:wps="http://schemas.microsoft.com/office/word/2010/wordprocessingShape" mc:Ignorable="w14 w15 w16se wp14">
+<w:footnotes xmlns:wpc="http://schemas.microsoft.com/office/word/2010/wordprocessingCanvas" xmlns:cx="http://schemas.microsoft.com/office/drawing/2014/chartex" xmlns:cx1="http://schemas.microsoft.com/office/drawing/2015/9/8/chartex" xmlns:cx2="http://schemas.microsoft.com/office/drawing/2015/10/21/chartex" xmlns:cx3="http://schemas.microsoft.com/office/drawing/2016/5/9/chartex" xmlns:cx4="http://schemas.microsoft.com/office/drawing/2016/5/10/chartex" xmlns:cx5="http://schemas.microsoft.com/office/drawing/2016/5/11/chartex" xmlns:cx6="http://schemas.microsoft.com/office/drawing/2016/5/12/chartex" xmlns:cx7="http://schemas.microsoft.com/office/drawing/2016/5/13/chartex" xmlns:cx8="http://schemas.microsoft.com/office/drawing/2016/5/14/chartex" xmlns:mc="http://schemas.openxmlformats.org/markup-compatibility/2006" xmlns:aink="http://schemas.microsoft.com/office/drawing/2016/ink" xmlns:am3d="http://schemas.microsoft.com/office/drawing/2017/model3d" xmlns:o="urn:schemas-microsoft-com:office:office" xmlns:r="http://schemas.openxmlformats.org/officeDocument/2006/relationships" xmlns:m="http://schemas.openxmlformats.org/officeDocument/2006/math" xmlns:v="urn:schemas-microsoft-com:vml" xmlns:wp14="http://schemas.microsoft.com/office/word/2010/wordprocessingDrawing" xmlns:wp="http://schemas.openxmlformats.org/drawingml/2006/wordprocessingDrawing" xmlns:w10="urn:schemas-microsoft-com:office:word" xmlns:w="http://schemas.openxmlformats.org/wordprocessingml/2006/main" xmlns:w14="http://schemas.microsoft.com/office/word/2010/wordml" xmlns:w15="http://schemas.microsoft.com/office/word/2012/wordml" xmlns:w16cex="http://schemas.microsoft.com/office/word/2018/wordml/cex" xmlns:w16cid="http://schemas.microsoft.com/office/word/2016/wordml/cid" xmlns:w16="http://schemas.microsoft.com/office/word/2018/wordml" xmlns:w16sdtdh="http://schemas.microsoft.com/office/word/2020/wordml/sdtdatahash" xmlns:w16se="http://schemas.microsoft.com/office/word/2015/wordml/symex" xmlns:wpg="http://schemas.microsoft.com/office/word/2010/wordprocessingGroup" xmlns:wpi="http://schemas.microsoft.com/office/word/2010/wordprocessingInk" xmlns:wne="http://schemas.microsoft.com/office/word/2006/wordml" xmlns:wps="http://schemas.microsoft.com/office/word/2010/wordprocessingShape" mc:Ignorable="w14 w15 w16se w16cid w16 w16cex w16sdtdh wp14">
   <w:footnote w:type="separator" w:id="-1">
     <w:p>
       <w:pPr>
@@ -10025,7 +9214,7 @@
 </file>
 
 <file path=word/header1.xml><?xml version="1.0" encoding="utf-8"?>
-<w:hdr xmlns:wpc="http://schemas.microsoft.com/office/word/2010/wordprocessingCanvas" xmlns:cx="http://schemas.microsoft.com/office/drawing/2014/chartex" xmlns:cx1="http://schemas.microsoft.com/office/drawing/2015/9/8/chartex" xmlns:mc="http://schemas.openxmlformats.org/markup-compatibility/2006" xmlns:o="urn:schemas-microsoft-com:office:office" xmlns:r="http://schemas.openxmlformats.org/officeDocument/2006/relationships" xmlns:m="http://schemas.openxmlformats.org/officeDocument/2006/math" xmlns:v="urn:schemas-microsoft-com:vml" xmlns:wp14="http://schemas.microsoft.com/office/word/2010/wordprocessingDrawing" xmlns:wp="http://schemas.openxmlformats.org/drawingml/2006/wordprocessingDrawing" xmlns:w10="urn:schemas-microsoft-com:office:word" xmlns:w="http://schemas.openxmlformats.org/wordprocessingml/2006/main" xmlns:w14="http://schemas.microsoft.com/office/word/2010/wordml" xmlns:w15="http://schemas.microsoft.com/office/word/2012/wordml" xmlns:w16se="http://schemas.microsoft.com/office/word/2015/wordml/symex" xmlns:wpg="http://schemas.microsoft.com/office/word/2010/wordprocessingGroup" xmlns:wpi="http://schemas.microsoft.com/office/word/2010/wordprocessingInk" xmlns:wne="http://schemas.microsoft.com/office/word/2006/wordml" xmlns:wps="http://schemas.microsoft.com/office/word/2010/wordprocessingShape" mc:Ignorable="w14 w15 w16se wp14">
+<w:hdr xmlns:wpc="http://schemas.microsoft.com/office/word/2010/wordprocessingCanvas" xmlns:cx="http://schemas.microsoft.com/office/drawing/2014/chartex" xmlns:cx1="http://schemas.microsoft.com/office/drawing/2015/9/8/chartex" xmlns:cx2="http://schemas.microsoft.com/office/drawing/2015/10/21/chartex" xmlns:cx3="http://schemas.microsoft.com/office/drawing/2016/5/9/chartex" xmlns:cx4="http://schemas.microsoft.com/office/drawing/2016/5/10/chartex" xmlns:cx5="http://schemas.microsoft.com/office/drawing/2016/5/11/chartex" xmlns:cx6="http://schemas.microsoft.com/office/drawing/2016/5/12/chartex" xmlns:cx7="http://schemas.microsoft.com/office/drawing/2016/5/13/chartex" xmlns:cx8="http://schemas.microsoft.com/office/drawing/2016/5/14/chartex" xmlns:mc="http://schemas.openxmlformats.org/markup-compatibility/2006" xmlns:aink="http://schemas.microsoft.com/office/drawing/2016/ink" xmlns:am3d="http://schemas.microsoft.com/office/drawing/2017/model3d" xmlns:o="urn:schemas-microsoft-com:office:office" xmlns:r="http://schemas.openxmlformats.org/officeDocument/2006/relationships" xmlns:m="http://schemas.openxmlformats.org/officeDocument/2006/math" xmlns:v="urn:schemas-microsoft-com:vml" xmlns:wp14="http://schemas.microsoft.com/office/word/2010/wordprocessingDrawing" xmlns:wp="http://schemas.openxmlformats.org/drawingml/2006/wordprocessingDrawing" xmlns:w10="urn:schemas-microsoft-com:office:word" xmlns:w="http://schemas.openxmlformats.org/wordprocessingml/2006/main" xmlns:w14="http://schemas.microsoft.com/office/word/2010/wordml" xmlns:w15="http://schemas.microsoft.com/office/word/2012/wordml" xmlns:w16cex="http://schemas.microsoft.com/office/word/2018/wordml/cex" xmlns:w16cid="http://schemas.microsoft.com/office/word/2016/wordml/cid" xmlns:w16="http://schemas.microsoft.com/office/word/2018/wordml" xmlns:w16sdtdh="http://schemas.microsoft.com/office/word/2020/wordml/sdtdatahash" xmlns:w16se="http://schemas.microsoft.com/office/word/2015/wordml/symex" xmlns:wpg="http://schemas.microsoft.com/office/word/2010/wordprocessingGroup" xmlns:wpi="http://schemas.microsoft.com/office/word/2010/wordprocessingInk" xmlns:wne="http://schemas.microsoft.com/office/word/2006/wordml" xmlns:wps="http://schemas.microsoft.com/office/word/2010/wordprocessingShape" mc:Ignorable="w14 w15 w16se w16cid w16 w16cex w16sdtdh wp14">
   <w:p>
     <w:pPr>
       <w:pStyle w:val="Header"/>
@@ -10038,7 +9227,7 @@
 </file>
 
 <file path=word/header2.xml><?xml version="1.0" encoding="utf-8"?>
-<w:hdr xmlns:wpc="http://schemas.microsoft.com/office/word/2010/wordprocessingCanvas" xmlns:cx="http://schemas.microsoft.com/office/drawing/2014/chartex" xmlns:cx1="http://schemas.microsoft.com/office/drawing/2015/9/8/chartex" xmlns:mc="http://schemas.openxmlformats.org/markup-compatibility/2006" xmlns:o="urn:schemas-microsoft-com:office:office" xmlns:r="http://schemas.openxmlformats.org/officeDocument/2006/relationships" xmlns:m="http://schemas.openxmlformats.org/officeDocument/2006/math" xmlns:v="urn:schemas-microsoft-com:vml" xmlns:wp14="http://schemas.microsoft.com/office/word/2010/wordprocessingDrawing" xmlns:wp="http://schemas.openxmlformats.org/drawingml/2006/wordprocessingDrawing" xmlns:w10="urn:schemas-microsoft-com:office:word" xmlns:w="http://schemas.openxmlformats.org/wordprocessingml/2006/main" xmlns:w14="http://schemas.microsoft.com/office/word/2010/wordml" xmlns:w15="http://schemas.microsoft.com/office/word/2012/wordml" xmlns:w16se="http://schemas.microsoft.com/office/word/2015/wordml/symex" xmlns:wpg="http://schemas.microsoft.com/office/word/2010/wordprocessingGroup" xmlns:wpi="http://schemas.microsoft.com/office/word/2010/wordprocessingInk" xmlns:wne="http://schemas.microsoft.com/office/word/2006/wordml" xmlns:wps="http://schemas.microsoft.com/office/word/2010/wordprocessingShape" mc:Ignorable="w14 w15 w16se wp14">
+<w:hdr xmlns:wpc="http://schemas.microsoft.com/office/word/2010/wordprocessingCanvas" xmlns:cx="http://schemas.microsoft.com/office/drawing/2014/chartex" xmlns:cx1="http://schemas.microsoft.com/office/drawing/2015/9/8/chartex" xmlns:cx2="http://schemas.microsoft.com/office/drawing/2015/10/21/chartex" xmlns:cx3="http://schemas.microsoft.com/office/drawing/2016/5/9/chartex" xmlns:cx4="http://schemas.microsoft.com/office/drawing/2016/5/10/chartex" xmlns:cx5="http://schemas.microsoft.com/office/drawing/2016/5/11/chartex" xmlns:cx6="http://schemas.microsoft.com/office/drawing/2016/5/12/chartex" xmlns:cx7="http://schemas.microsoft.com/office/drawing/2016/5/13/chartex" xmlns:cx8="http://schemas.microsoft.com/office/drawing/2016/5/14/chartex" xmlns:mc="http://schemas.openxmlformats.org/markup-compatibility/2006" xmlns:aink="http://schemas.microsoft.com/office/drawing/2016/ink" xmlns:am3d="http://schemas.microsoft.com/office/drawing/2017/model3d" xmlns:o="urn:schemas-microsoft-com:office:office" xmlns:r="http://schemas.openxmlformats.org/officeDocument/2006/relationships" xmlns:m="http://schemas.openxmlformats.org/officeDocument/2006/math" xmlns:v="urn:schemas-microsoft-com:vml" xmlns:wp14="http://schemas.microsoft.com/office/word/2010/wordprocessingDrawing" xmlns:wp="http://schemas.openxmlformats.org/drawingml/2006/wordprocessingDrawing" xmlns:w10="urn:schemas-microsoft-com:office:word" xmlns:w="http://schemas.openxmlformats.org/wordprocessingml/2006/main" xmlns:w14="http://schemas.microsoft.com/office/word/2010/wordml" xmlns:w15="http://schemas.microsoft.com/office/word/2012/wordml" xmlns:w16cex="http://schemas.microsoft.com/office/word/2018/wordml/cex" xmlns:w16cid="http://schemas.microsoft.com/office/word/2016/wordml/cid" xmlns:w16="http://schemas.microsoft.com/office/word/2018/wordml" xmlns:w16sdtdh="http://schemas.microsoft.com/office/word/2020/wordml/sdtdatahash" xmlns:w16se="http://schemas.microsoft.com/office/word/2015/wordml/symex" xmlns:wpg="http://schemas.microsoft.com/office/word/2010/wordprocessingGroup" xmlns:wpi="http://schemas.microsoft.com/office/word/2010/wordprocessingInk" xmlns:wne="http://schemas.microsoft.com/office/word/2006/wordml" xmlns:wps="http://schemas.microsoft.com/office/word/2010/wordprocessingShape" mc:Ignorable="w14 w15 w16se w16cid w16 w16cex w16sdtdh wp14">
   <w:p>
     <w:pPr>
       <w:pStyle w:val="Header"/>
@@ -10051,7 +9240,7 @@
 </file>
 
 <file path=word/styles.xml><?xml version="1.0" encoding="utf-8"?>
-<w:styles xmlns:mc="http://schemas.openxmlformats.org/markup-compatibility/2006" xmlns:r="http://schemas.openxmlformats.org/officeDocument/2006/relationships" xmlns:w="http://schemas.openxmlformats.org/wordprocessingml/2006/main" xmlns:w14="http://schemas.microsoft.com/office/word/2010/wordml" xmlns:w15="http://schemas.microsoft.com/office/word/2012/wordml" xmlns:w16se="http://schemas.microsoft.com/office/word/2015/wordml/symex" mc:Ignorable="w14 w15 w16se">
+<w:styles xmlns:mc="http://schemas.openxmlformats.org/markup-compatibility/2006" xmlns:r="http://schemas.openxmlformats.org/officeDocument/2006/relationships" xmlns:w="http://schemas.openxmlformats.org/wordprocessingml/2006/main" xmlns:w14="http://schemas.microsoft.com/office/word/2010/wordml" xmlns:w15="http://schemas.microsoft.com/office/word/2012/wordml" xmlns:w16cex="http://schemas.microsoft.com/office/word/2018/wordml/cex" xmlns:w16cid="http://schemas.microsoft.com/office/word/2016/wordml/cid" xmlns:w16="http://schemas.microsoft.com/office/word/2018/wordml" xmlns:w16sdtdh="http://schemas.microsoft.com/office/word/2020/wordml/sdtdatahash" xmlns:w16se="http://schemas.microsoft.com/office/word/2015/wordml/symex" mc:Ignorable="w14 w15 w16se w16cid w16 w16cex w16sdtdh">
   <w:docDefaults>
     <w:rPrDefault>
       <w:rPr>
@@ -10061,7 +9250,7 @@
     </w:rPrDefault>
     <w:pPrDefault/>
   </w:docDefaults>
-  <w:latentStyles w:defLockedState="0" w:defUIPriority="99" w:defSemiHidden="0" w:defUnhideWhenUsed="0" w:defQFormat="0" w:count="371">
+  <w:latentStyles w:defLockedState="0" w:defUIPriority="99" w:defSemiHidden="0" w:defUnhideWhenUsed="0" w:defQFormat="0" w:count="376">
     <w:lsdException w:name="Normal" w:uiPriority="0" w:qFormat="1"/>
     <w:lsdException w:name="heading 1" w:uiPriority="9" w:qFormat="1"/>
     <w:lsdException w:name="heading 2" w:semiHidden="1" w:uiPriority="9" w:unhideWhenUsed="1" w:qFormat="1"/>
@@ -10167,7 +9356,6 @@
     <w:lsdException w:name="HTML Sample" w:semiHidden="1" w:unhideWhenUsed="1"/>
     <w:lsdException w:name="HTML Typewriter" w:semiHidden="1" w:unhideWhenUsed="1"/>
     <w:lsdException w:name="HTML Variable" w:semiHidden="1" w:unhideWhenUsed="1"/>
-    <w:lsdException w:name="Normal Table" w:semiHidden="1" w:unhideWhenUsed="1"/>
     <w:lsdException w:name="annotation subject" w:semiHidden="1" w:unhideWhenUsed="1"/>
     <w:lsdException w:name="No List" w:semiHidden="1" w:unhideWhenUsed="1"/>
     <w:lsdException w:name="Outline List 1" w:semiHidden="1" w:unhideWhenUsed="1"/>
@@ -10210,11 +9398,8 @@
     <w:lsdException w:name="Table Contemporary" w:semiHidden="1" w:unhideWhenUsed="1"/>
     <w:lsdException w:name="Table Elegant" w:semiHidden="1" w:unhideWhenUsed="1"/>
     <w:lsdException w:name="Table Professional" w:semiHidden="1" w:unhideWhenUsed="1"/>
-    <w:lsdException w:name="Table Subtle 1" w:semiHidden="1" w:unhideWhenUsed="1"/>
     <w:lsdException w:name="Table Subtle 2" w:semiHidden="1" w:unhideWhenUsed="1"/>
     <w:lsdException w:name="Table Web 1" w:semiHidden="1" w:unhideWhenUsed="1"/>
-    <w:lsdException w:name="Table Web 2" w:semiHidden="1" w:unhideWhenUsed="1"/>
-    <w:lsdException w:name="Table Web 3" w:semiHidden="1" w:unhideWhenUsed="1"/>
     <w:lsdException w:name="Balloon Text" w:semiHidden="1" w:unhideWhenUsed="1"/>
     <w:lsdException w:name="Table Grid" w:uiPriority="59"/>
     <w:lsdException w:name="Table Theme" w:semiHidden="1" w:unhideWhenUsed="1"/>
@@ -10433,6 +9618,11 @@
     <w:lsdException w:name="List Table 5 Dark Accent 6" w:uiPriority="50"/>
     <w:lsdException w:name="List Table 6 Colorful Accent 6" w:uiPriority="51"/>
     <w:lsdException w:name="List Table 7 Colorful Accent 6" w:uiPriority="52"/>
+    <w:lsdException w:name="Mention" w:semiHidden="1" w:unhideWhenUsed="1"/>
+    <w:lsdException w:name="Smart Hyperlink" w:semiHidden="1" w:unhideWhenUsed="1"/>
+    <w:lsdException w:name="Hashtag" w:semiHidden="1" w:unhideWhenUsed="1"/>
+    <w:lsdException w:name="Unresolved Mention" w:semiHidden="1" w:unhideWhenUsed="1"/>
+    <w:lsdException w:name="Smart Link" w:semiHidden="1" w:unhideWhenUsed="1"/>
   </w:latentStyles>
   <w:style w:type="paragraph" w:default="1" w:styleId="Normal">
     <w:name w:val="Normal"/>

</xml_diff>